<commit_message>
finished off adding request
going for food might try cramming in resiving request after
</commit_message>
<xml_diff>
--- a/N17/man/timesheets/tux's_Timesheet.docx
+++ b/N17/man/timesheets/tux's_Timesheet.docx
@@ -73,39 +73,62 @@
             <w:r>
               <w:t>pm</w:t>
             </w:r>
+          </w:p>
+        </w:tc>
+        <w:tc>
+          <w:tcPr>
+            <w:tcW w:w="3081" w:type="dxa"/>
+          </w:tcPr>
+          <w:p>
+            <w:r>
+              <w:t>Lots of reworking and added friend and monster load in form DB</w:t>
+            </w:r>
+          </w:p>
+        </w:tc>
+      </w:tr>
+      <w:tr>
+        <w:tc>
+          <w:tcPr>
+            <w:tcW w:w="3080" w:type="dxa"/>
+          </w:tcPr>
+          <w:p>
+            <w:r>
+              <w:t>25/11/2012</w:t>
+            </w:r>
+          </w:p>
+        </w:tc>
+        <w:tc>
+          <w:tcPr>
+            <w:tcW w:w="3081" w:type="dxa"/>
+          </w:tcPr>
+          <w:p>
+            <w:r>
+              <w:t>6pm-7:30pm</w:t>
+            </w:r>
+          </w:p>
+        </w:tc>
+        <w:tc>
+          <w:tcPr>
+            <w:tcW w:w="3081" w:type="dxa"/>
+          </w:tcPr>
+          <w:p>
+            <w:r>
+              <w:t xml:space="preserve">Added ability to make </w:t>
+            </w:r>
+            <w:proofErr w:type="spellStart"/>
+            <w:r>
+              <w:t>friend,battle,breed</w:t>
+            </w:r>
+            <w:proofErr w:type="spellEnd"/>
+            <w:r>
+              <w:t xml:space="preserve"> requests</w:t>
+            </w:r>
             <w:bookmarkStart w:id="0" w:name="_GoBack"/>
             <w:bookmarkEnd w:id="0"/>
+            <w:r>
+              <w:t xml:space="preserve"> </w:t>
+            </w:r>
           </w:p>
-        </w:tc>
-        <w:tc>
-          <w:tcPr>
-            <w:tcW w:w="3081" w:type="dxa"/>
-          </w:tcPr>
-          <w:p>
-            <w:r>
-              <w:t>Lots of reworking and added friend and monster load in form DB</w:t>
-            </w:r>
-          </w:p>
-        </w:tc>
-      </w:tr>
-      <w:tr>
-        <w:tc>
-          <w:tcPr>
-            <w:tcW w:w="3080" w:type="dxa"/>
-          </w:tcPr>
-          <w:p/>
-        </w:tc>
-        <w:tc>
-          <w:tcPr>
-            <w:tcW w:w="3081" w:type="dxa"/>
-          </w:tcPr>
-          <w:p/>
-        </w:tc>
-        <w:tc>
-          <w:tcPr>
-            <w:tcW w:w="3081" w:type="dxa"/>
-          </w:tcPr>
-          <w:p/>
         </w:tc>
       </w:tr>
       <w:tr>

</xml_diff>

<commit_message>
rework content + new documentation layout for me and sam
</commit_message>
<xml_diff>
--- a/N17/man/timesheets/tux's_Timesheet.docx
+++ b/N17/man/timesheets/tux's_Timesheet.docx
@@ -1,24 +1,28 @@
 
 <file path=word/document.xml><?xml version="1.0" encoding="utf-8"?>
-<w:document xmlns:wpc="http://schemas.microsoft.com/office/word/2010/wordprocessingCanvas" xmlns:mc="http://schemas.openxmlformats.org/markup-compatibility/2006" xmlns:o="urn:schemas-microsoft-com:office:office" xmlns:r="http://schemas.openxmlformats.org/officeDocument/2006/relationships" xmlns:m="http://schemas.openxmlformats.org/officeDocument/2006/math" xmlns:v="urn:schemas-microsoft-com:vml" xmlns:wp14="http://schemas.microsoft.com/office/word/2010/wordprocessingDrawing" xmlns:wp="http://schemas.openxmlformats.org/drawingml/2006/wordprocessingDrawing" xmlns:w10="urn:schemas-microsoft-com:office:word" xmlns:w="http://schemas.openxmlformats.org/wordprocessingml/2006/main" xmlns:w14="http://schemas.microsoft.com/office/word/2010/wordml" xmlns:wpg="http://schemas.microsoft.com/office/word/2010/wordprocessingGroup" xmlns:wpi="http://schemas.microsoft.com/office/word/2010/wordprocessingInk" xmlns:wne="http://schemas.microsoft.com/office/word/2006/wordml" xmlns:wps="http://schemas.microsoft.com/office/word/2010/wordprocessingShape" mc:Ignorable="w14 wp14">
+<w:document xmlns:ve="http://schemas.openxmlformats.org/markup-compatibility/2006" xmlns:o="urn:schemas-microsoft-com:office:office" xmlns:r="http://schemas.openxmlformats.org/officeDocument/2006/relationships" xmlns:m="http://schemas.openxmlformats.org/officeDocument/2006/math" xmlns:v="urn:schemas-microsoft-com:vml" xmlns:wp="http://schemas.openxmlformats.org/drawingml/2006/wordprocessingDrawing" xmlns:w10="urn:schemas-microsoft-com:office:word" xmlns:w="http://schemas.openxmlformats.org/wordprocessingml/2006/main" xmlns:wne="http://schemas.microsoft.com/office/word/2006/wordml">
   <w:body>
     <w:tbl>
       <w:tblPr>
         <w:tblStyle w:val="TableGrid"/>
         <w:tblW w:w="0" w:type="auto"/>
-        <w:tblLook w:val="04A0" w:firstRow="1" w:lastRow="0" w:firstColumn="1" w:lastColumn="0" w:noHBand="0" w:noVBand="1"/>
+        <w:tblLook w:val="04A0"/>
       </w:tblPr>
       <w:tblGrid>
-        <w:gridCol w:w="3080"/>
-        <w:gridCol w:w="3081"/>
-        <w:gridCol w:w="3081"/>
+        <w:gridCol w:w="1526"/>
+        <w:gridCol w:w="1843"/>
+        <w:gridCol w:w="5873"/>
       </w:tblGrid>
       <w:tr>
         <w:tc>
           <w:tcPr>
-            <w:tcW w:w="3080" w:type="dxa"/>
-          </w:tcPr>
-          <w:p>
+            <w:tcW w:w="1526" w:type="dxa"/>
+            <w:vAlign w:val="center"/>
+          </w:tcPr>
+          <w:p>
+            <w:pPr>
+              <w:jc w:val="center"/>
+            </w:pPr>
             <w:r>
               <w:t>DATE</w:t>
             </w:r>
@@ -26,9 +30,13 @@
         </w:tc>
         <w:tc>
           <w:tcPr>
-            <w:tcW w:w="3081" w:type="dxa"/>
-          </w:tcPr>
-          <w:p>
+            <w:tcW w:w="1843" w:type="dxa"/>
+            <w:vAlign w:val="center"/>
+          </w:tcPr>
+          <w:p>
+            <w:pPr>
+              <w:jc w:val="center"/>
+            </w:pPr>
             <w:r>
               <w:t>HOURS</w:t>
             </w:r>
@@ -36,9 +44,13 @@
         </w:tc>
         <w:tc>
           <w:tcPr>
-            <w:tcW w:w="3081" w:type="dxa"/>
-          </w:tcPr>
-          <w:p>
+            <w:tcW w:w="5873" w:type="dxa"/>
+            <w:vAlign w:val="center"/>
+          </w:tcPr>
+          <w:p>
+            <w:pPr>
+              <w:jc w:val="center"/>
+            </w:pPr>
             <w:r>
               <w:t>WHAT DONE</w:t>
             </w:r>
@@ -48,38 +60,47 @@
       <w:tr>
         <w:tc>
           <w:tcPr>
-            <w:tcW w:w="3080" w:type="dxa"/>
-          </w:tcPr>
-          <w:p>
+            <w:tcW w:w="1526" w:type="dxa"/>
+            <w:vMerge w:val="restart"/>
+            <w:vAlign w:val="center"/>
+          </w:tcPr>
+          <w:p>
+            <w:pPr>
+              <w:jc w:val="center"/>
+            </w:pPr>
             <w:r>
               <w:t>25/11/2012</w:t>
             </w:r>
           </w:p>
-        </w:tc>
-        <w:tc>
-          <w:tcPr>
-            <w:tcW w:w="3081" w:type="dxa"/>
-          </w:tcPr>
-          <w:p>
-            <w:r>
-              <w:t>2</w:t>
-            </w:r>
-            <w:r>
-              <w:t>pm</w:t>
-            </w:r>
-            <w:r>
-              <w:t>-5</w:t>
-            </w:r>
-            <w:r>
-              <w:t>pm</w:t>
-            </w:r>
-          </w:p>
-        </w:tc>
-        <w:tc>
-          <w:tcPr>
-            <w:tcW w:w="3081" w:type="dxa"/>
-          </w:tcPr>
-          <w:p>
+          <w:p>
+            <w:pPr>
+              <w:jc w:val="center"/>
+            </w:pPr>
+          </w:p>
+        </w:tc>
+        <w:tc>
+          <w:tcPr>
+            <w:tcW w:w="1843" w:type="dxa"/>
+            <w:vAlign w:val="center"/>
+          </w:tcPr>
+          <w:p>
+            <w:pPr>
+              <w:jc w:val="center"/>
+            </w:pPr>
+            <w:r>
+              <w:t>2pm-5pm</w:t>
+            </w:r>
+          </w:p>
+        </w:tc>
+        <w:tc>
+          <w:tcPr>
+            <w:tcW w:w="5873" w:type="dxa"/>
+            <w:vAlign w:val="center"/>
+          </w:tcPr>
+          <w:p>
+            <w:pPr>
+              <w:jc w:val="center"/>
+            </w:pPr>
             <w:r>
               <w:t>Lots of reworking and added friend and monster load in form DB</w:t>
             </w:r>
@@ -89,19 +110,25 @@
       <w:tr>
         <w:tc>
           <w:tcPr>
-            <w:tcW w:w="3080" w:type="dxa"/>
-          </w:tcPr>
-          <w:p>
-            <w:r>
-              <w:t>25/11/2012</w:t>
-            </w:r>
-          </w:p>
-        </w:tc>
-        <w:tc>
-          <w:tcPr>
-            <w:tcW w:w="3081" w:type="dxa"/>
-          </w:tcPr>
-          <w:p>
+            <w:tcW w:w="1526" w:type="dxa"/>
+            <w:vMerge/>
+            <w:vAlign w:val="center"/>
+          </w:tcPr>
+          <w:p>
+            <w:pPr>
+              <w:jc w:val="center"/>
+            </w:pPr>
+          </w:p>
+        </w:tc>
+        <w:tc>
+          <w:tcPr>
+            <w:tcW w:w="1843" w:type="dxa"/>
+            <w:vAlign w:val="center"/>
+          </w:tcPr>
+          <w:p>
+            <w:pPr>
+              <w:jc w:val="center"/>
+            </w:pPr>
             <w:r>
               <w:t>6pm-7:30pm</w:t>
             </w:r>
@@ -109,9 +136,13 @@
         </w:tc>
         <w:tc>
           <w:tcPr>
-            <w:tcW w:w="3081" w:type="dxa"/>
-          </w:tcPr>
-          <w:p>
+            <w:tcW w:w="5873" w:type="dxa"/>
+            <w:vAlign w:val="center"/>
+          </w:tcPr>
+          <w:p>
+            <w:pPr>
+              <w:jc w:val="center"/>
+            </w:pPr>
             <w:r>
               <w:t xml:space="preserve">Added ability to make </w:t>
             </w:r>
@@ -121,27 +152,41 @@
             </w:r>
             <w:proofErr w:type="spellEnd"/>
             <w:r>
-              <w:t xml:space="preserve"> requests </w:t>
-            </w:r>
-          </w:p>
-        </w:tc>
-      </w:tr>
-      <w:tr>
-        <w:tc>
-          <w:tcPr>
-            <w:tcW w:w="3080" w:type="dxa"/>
-          </w:tcPr>
-          <w:p>
+              <w:t xml:space="preserve"> requests</w:t>
+            </w:r>
+          </w:p>
+        </w:tc>
+      </w:tr>
+      <w:tr>
+        <w:tc>
+          <w:tcPr>
+            <w:tcW w:w="1526" w:type="dxa"/>
+            <w:vMerge w:val="restart"/>
+            <w:vAlign w:val="center"/>
+          </w:tcPr>
+          <w:p>
+            <w:pPr>
+              <w:jc w:val="center"/>
+            </w:pPr>
             <w:r>
               <w:t>27/11/2012</w:t>
             </w:r>
           </w:p>
-        </w:tc>
-        <w:tc>
-          <w:tcPr>
-            <w:tcW w:w="3081" w:type="dxa"/>
-          </w:tcPr>
-          <w:p>
+          <w:p>
+            <w:pPr>
+              <w:jc w:val="center"/>
+            </w:pPr>
+          </w:p>
+        </w:tc>
+        <w:tc>
+          <w:tcPr>
+            <w:tcW w:w="1843" w:type="dxa"/>
+            <w:vAlign w:val="center"/>
+          </w:tcPr>
+          <w:p>
+            <w:pPr>
+              <w:jc w:val="center"/>
+            </w:pPr>
             <w:r>
               <w:t>6pm-8pm</w:t>
             </w:r>
@@ -149,9 +194,13 @@
         </w:tc>
         <w:tc>
           <w:tcPr>
-            <w:tcW w:w="3081" w:type="dxa"/>
-          </w:tcPr>
-          <w:p>
+            <w:tcW w:w="5873" w:type="dxa"/>
+            <w:vAlign w:val="center"/>
+          </w:tcPr>
+          <w:p>
+            <w:pPr>
+              <w:jc w:val="center"/>
+            </w:pPr>
             <w:r>
               <w:t>Server to server documentation</w:t>
             </w:r>
@@ -161,35 +210,39 @@
       <w:tr>
         <w:tc>
           <w:tcPr>
-            <w:tcW w:w="3080" w:type="dxa"/>
-          </w:tcPr>
-          <w:p>
-            <w:r>
-              <w:t>27/11/2012</w:t>
-            </w:r>
-          </w:p>
-        </w:tc>
-        <w:tc>
-          <w:tcPr>
-            <w:tcW w:w="3081" w:type="dxa"/>
-          </w:tcPr>
-          <w:p>
-            <w:r>
-              <w:t>8:30pm-</w:t>
-            </w:r>
-            <w:r>
-              <w:t>11</w:t>
-            </w:r>
-            <w:r>
-              <w:t>pm</w:t>
-            </w:r>
-          </w:p>
-        </w:tc>
-        <w:tc>
-          <w:tcPr>
-            <w:tcW w:w="3081" w:type="dxa"/>
-          </w:tcPr>
-          <w:p>
+            <w:tcW w:w="1526" w:type="dxa"/>
+            <w:vMerge/>
+            <w:vAlign w:val="center"/>
+          </w:tcPr>
+          <w:p>
+            <w:pPr>
+              <w:jc w:val="center"/>
+            </w:pPr>
+          </w:p>
+        </w:tc>
+        <w:tc>
+          <w:tcPr>
+            <w:tcW w:w="1843" w:type="dxa"/>
+            <w:vAlign w:val="center"/>
+          </w:tcPr>
+          <w:p>
+            <w:pPr>
+              <w:jc w:val="center"/>
+            </w:pPr>
+            <w:r>
+              <w:t>8:30pm-11pm</w:t>
+            </w:r>
+          </w:p>
+        </w:tc>
+        <w:tc>
+          <w:tcPr>
+            <w:tcW w:w="5873" w:type="dxa"/>
+            <w:vAlign w:val="center"/>
+          </w:tcPr>
+          <w:p>
+            <w:pPr>
+              <w:jc w:val="center"/>
+            </w:pPr>
             <w:r>
               <w:t xml:space="preserve">Notification </w:t>
             </w:r>
@@ -207,23 +260,974 @@
       <w:tr>
         <w:tc>
           <w:tcPr>
-            <w:tcW w:w="3080" w:type="dxa"/>
-          </w:tcPr>
-          <w:p/>
-        </w:tc>
-        <w:tc>
-          <w:tcPr>
-            <w:tcW w:w="3081" w:type="dxa"/>
-          </w:tcPr>
-          <w:p/>
-        </w:tc>
-        <w:tc>
-          <w:tcPr>
-            <w:tcW w:w="3081" w:type="dxa"/>
-          </w:tcPr>
-          <w:p>
+            <w:tcW w:w="1526" w:type="dxa"/>
+            <w:vAlign w:val="center"/>
+          </w:tcPr>
+          <w:p>
+            <w:pPr>
+              <w:jc w:val="center"/>
+            </w:pPr>
+            <w:r>
+              <w:t>December</w:t>
+            </w:r>
+          </w:p>
+        </w:tc>
+        <w:tc>
+          <w:tcPr>
+            <w:tcW w:w="1843" w:type="dxa"/>
+            <w:vAlign w:val="center"/>
+          </w:tcPr>
+          <w:p>
+            <w:pPr>
+              <w:jc w:val="center"/>
+            </w:pPr>
+            <w:proofErr w:type="spellStart"/>
+            <w:r>
+              <w:t>Aprox</w:t>
+            </w:r>
+            <w:proofErr w:type="spellEnd"/>
+            <w:r>
+              <w:t xml:space="preserve"> 20hours</w:t>
+            </w:r>
+          </w:p>
+        </w:tc>
+        <w:tc>
+          <w:tcPr>
+            <w:tcW w:w="5873" w:type="dxa"/>
+            <w:vAlign w:val="center"/>
+          </w:tcPr>
+          <w:p>
+            <w:pPr>
+              <w:jc w:val="center"/>
+            </w:pPr>
             <w:bookmarkStart w:id="0" w:name="_GoBack"/>
             <w:bookmarkEnd w:id="0"/>
+            <w:r>
+              <w:t xml:space="preserve">See </w:t>
+            </w:r>
+            <w:proofErr w:type="spellStart"/>
+            <w:r>
+              <w:t>github</w:t>
+            </w:r>
+            <w:proofErr w:type="spellEnd"/>
+          </w:p>
+        </w:tc>
+      </w:tr>
+      <w:tr>
+        <w:tc>
+          <w:tcPr>
+            <w:tcW w:w="1526" w:type="dxa"/>
+            <w:vMerge w:val="restart"/>
+            <w:vAlign w:val="center"/>
+          </w:tcPr>
+          <w:p>
+            <w:pPr>
+              <w:jc w:val="center"/>
+            </w:pPr>
+            <w:r>
+              <w:t>10/1/2013</w:t>
+            </w:r>
+          </w:p>
+          <w:p>
+            <w:pPr>
+              <w:jc w:val="center"/>
+            </w:pPr>
+          </w:p>
+        </w:tc>
+        <w:tc>
+          <w:tcPr>
+            <w:tcW w:w="1843" w:type="dxa"/>
+            <w:vAlign w:val="center"/>
+          </w:tcPr>
+          <w:p>
+            <w:pPr>
+              <w:jc w:val="center"/>
+            </w:pPr>
+            <w:r>
+              <w:t>2hours 2am-4am</w:t>
+            </w:r>
+          </w:p>
+        </w:tc>
+        <w:tc>
+          <w:tcPr>
+            <w:tcW w:w="5873" w:type="dxa"/>
+            <w:vAlign w:val="center"/>
+          </w:tcPr>
+          <w:p>
+            <w:pPr>
+              <w:jc w:val="center"/>
+            </w:pPr>
+            <w:proofErr w:type="spellStart"/>
+            <w:r>
+              <w:t>Severlet</w:t>
+            </w:r>
+            <w:proofErr w:type="spellEnd"/>
+            <w:r>
+              <w:t xml:space="preserve"> get </w:t>
+            </w:r>
+            <w:proofErr w:type="spellStart"/>
+            <w:r>
+              <w:t>frends,monster,freindsmonsters</w:t>
+            </w:r>
+            <w:proofErr w:type="spellEnd"/>
+          </w:p>
+        </w:tc>
+      </w:tr>
+      <w:tr>
+        <w:tc>
+          <w:tcPr>
+            <w:tcW w:w="1526" w:type="dxa"/>
+            <w:vMerge/>
+            <w:vAlign w:val="center"/>
+          </w:tcPr>
+          <w:p>
+            <w:pPr>
+              <w:jc w:val="center"/>
+            </w:pPr>
+          </w:p>
+        </w:tc>
+        <w:tc>
+          <w:tcPr>
+            <w:tcW w:w="1843" w:type="dxa"/>
+            <w:vMerge w:val="restart"/>
+            <w:vAlign w:val="center"/>
+          </w:tcPr>
+          <w:p>
+            <w:pPr>
+              <w:jc w:val="center"/>
+            </w:pPr>
+            <w:r>
+              <w:t>2hours 6am-8am</w:t>
+            </w:r>
+          </w:p>
+        </w:tc>
+        <w:tc>
+          <w:tcPr>
+            <w:tcW w:w="5873" w:type="dxa"/>
+            <w:vAlign w:val="center"/>
+          </w:tcPr>
+          <w:p>
+            <w:pPr>
+              <w:jc w:val="center"/>
+            </w:pPr>
+            <w:r>
+              <w:t xml:space="preserve">reworking requests </w:t>
+            </w:r>
+            <w:proofErr w:type="spellStart"/>
+            <w:r>
+              <w:t>sheat</w:t>
+            </w:r>
+            <w:proofErr w:type="spellEnd"/>
+          </w:p>
+        </w:tc>
+      </w:tr>
+      <w:tr>
+        <w:tc>
+          <w:tcPr>
+            <w:tcW w:w="1526" w:type="dxa"/>
+            <w:vMerge/>
+            <w:vAlign w:val="center"/>
+          </w:tcPr>
+          <w:p>
+            <w:pPr>
+              <w:jc w:val="center"/>
+            </w:pPr>
+          </w:p>
+        </w:tc>
+        <w:tc>
+          <w:tcPr>
+            <w:tcW w:w="1843" w:type="dxa"/>
+            <w:vMerge/>
+            <w:vAlign w:val="center"/>
+          </w:tcPr>
+          <w:p>
+            <w:pPr>
+              <w:jc w:val="center"/>
+            </w:pPr>
+          </w:p>
+        </w:tc>
+        <w:tc>
+          <w:tcPr>
+            <w:tcW w:w="5873" w:type="dxa"/>
+            <w:vAlign w:val="center"/>
+          </w:tcPr>
+          <w:p>
+            <w:pPr>
+              <w:jc w:val="center"/>
+            </w:pPr>
+            <w:r>
+              <w:t>decline request + accept Request foothold + coding mistakes</w:t>
+            </w:r>
+          </w:p>
+        </w:tc>
+      </w:tr>
+      <w:tr>
+        <w:tc>
+          <w:tcPr>
+            <w:tcW w:w="1526" w:type="dxa"/>
+            <w:vAlign w:val="center"/>
+          </w:tcPr>
+          <w:p>
+            <w:pPr>
+              <w:jc w:val="center"/>
+            </w:pPr>
+          </w:p>
+        </w:tc>
+        <w:tc>
+          <w:tcPr>
+            <w:tcW w:w="1843" w:type="dxa"/>
+            <w:vAlign w:val="center"/>
+          </w:tcPr>
+          <w:p>
+            <w:pPr>
+              <w:jc w:val="center"/>
+            </w:pPr>
+          </w:p>
+        </w:tc>
+        <w:tc>
+          <w:tcPr>
+            <w:tcW w:w="5873" w:type="dxa"/>
+            <w:vAlign w:val="center"/>
+          </w:tcPr>
+          <w:p>
+            <w:pPr>
+              <w:jc w:val="center"/>
+            </w:pPr>
+          </w:p>
+        </w:tc>
+      </w:tr>
+      <w:tr>
+        <w:tc>
+          <w:tcPr>
+            <w:tcW w:w="1526" w:type="dxa"/>
+            <w:vAlign w:val="center"/>
+          </w:tcPr>
+          <w:p>
+            <w:pPr>
+              <w:jc w:val="center"/>
+            </w:pPr>
+          </w:p>
+        </w:tc>
+        <w:tc>
+          <w:tcPr>
+            <w:tcW w:w="1843" w:type="dxa"/>
+            <w:vAlign w:val="center"/>
+          </w:tcPr>
+          <w:p>
+            <w:pPr>
+              <w:jc w:val="center"/>
+            </w:pPr>
+          </w:p>
+        </w:tc>
+        <w:tc>
+          <w:tcPr>
+            <w:tcW w:w="5873" w:type="dxa"/>
+            <w:vAlign w:val="center"/>
+          </w:tcPr>
+          <w:p>
+            <w:pPr>
+              <w:jc w:val="center"/>
+            </w:pPr>
+          </w:p>
+        </w:tc>
+      </w:tr>
+      <w:tr>
+        <w:tc>
+          <w:tcPr>
+            <w:tcW w:w="1526" w:type="dxa"/>
+            <w:vAlign w:val="center"/>
+          </w:tcPr>
+          <w:p>
+            <w:pPr>
+              <w:jc w:val="center"/>
+            </w:pPr>
+          </w:p>
+        </w:tc>
+        <w:tc>
+          <w:tcPr>
+            <w:tcW w:w="1843" w:type="dxa"/>
+            <w:vAlign w:val="center"/>
+          </w:tcPr>
+          <w:p>
+            <w:pPr>
+              <w:jc w:val="center"/>
+            </w:pPr>
+          </w:p>
+        </w:tc>
+        <w:tc>
+          <w:tcPr>
+            <w:tcW w:w="5873" w:type="dxa"/>
+            <w:vAlign w:val="center"/>
+          </w:tcPr>
+          <w:p>
+            <w:pPr>
+              <w:jc w:val="center"/>
+            </w:pPr>
+          </w:p>
+        </w:tc>
+      </w:tr>
+      <w:tr>
+        <w:tc>
+          <w:tcPr>
+            <w:tcW w:w="1526" w:type="dxa"/>
+            <w:vAlign w:val="center"/>
+          </w:tcPr>
+          <w:p>
+            <w:pPr>
+              <w:jc w:val="center"/>
+            </w:pPr>
+          </w:p>
+        </w:tc>
+        <w:tc>
+          <w:tcPr>
+            <w:tcW w:w="1843" w:type="dxa"/>
+            <w:vAlign w:val="center"/>
+          </w:tcPr>
+          <w:p>
+            <w:pPr>
+              <w:jc w:val="center"/>
+            </w:pPr>
+          </w:p>
+        </w:tc>
+        <w:tc>
+          <w:tcPr>
+            <w:tcW w:w="5873" w:type="dxa"/>
+            <w:vAlign w:val="center"/>
+          </w:tcPr>
+          <w:p>
+            <w:pPr>
+              <w:jc w:val="center"/>
+            </w:pPr>
+          </w:p>
+        </w:tc>
+      </w:tr>
+      <w:tr>
+        <w:tc>
+          <w:tcPr>
+            <w:tcW w:w="1526" w:type="dxa"/>
+            <w:vAlign w:val="center"/>
+          </w:tcPr>
+          <w:p>
+            <w:pPr>
+              <w:jc w:val="center"/>
+            </w:pPr>
+          </w:p>
+        </w:tc>
+        <w:tc>
+          <w:tcPr>
+            <w:tcW w:w="1843" w:type="dxa"/>
+            <w:vAlign w:val="center"/>
+          </w:tcPr>
+          <w:p>
+            <w:pPr>
+              <w:jc w:val="center"/>
+            </w:pPr>
+          </w:p>
+        </w:tc>
+        <w:tc>
+          <w:tcPr>
+            <w:tcW w:w="5873" w:type="dxa"/>
+            <w:vAlign w:val="center"/>
+          </w:tcPr>
+          <w:p>
+            <w:pPr>
+              <w:jc w:val="center"/>
+            </w:pPr>
+          </w:p>
+        </w:tc>
+      </w:tr>
+      <w:tr>
+        <w:tc>
+          <w:tcPr>
+            <w:tcW w:w="1526" w:type="dxa"/>
+            <w:vAlign w:val="center"/>
+          </w:tcPr>
+          <w:p>
+            <w:pPr>
+              <w:jc w:val="center"/>
+            </w:pPr>
+          </w:p>
+        </w:tc>
+        <w:tc>
+          <w:tcPr>
+            <w:tcW w:w="1843" w:type="dxa"/>
+            <w:vAlign w:val="center"/>
+          </w:tcPr>
+          <w:p>
+            <w:pPr>
+              <w:jc w:val="center"/>
+            </w:pPr>
+          </w:p>
+        </w:tc>
+        <w:tc>
+          <w:tcPr>
+            <w:tcW w:w="5873" w:type="dxa"/>
+            <w:vAlign w:val="center"/>
+          </w:tcPr>
+          <w:p>
+            <w:pPr>
+              <w:jc w:val="center"/>
+            </w:pPr>
+          </w:p>
+        </w:tc>
+      </w:tr>
+      <w:tr>
+        <w:tc>
+          <w:tcPr>
+            <w:tcW w:w="1526" w:type="dxa"/>
+            <w:vAlign w:val="center"/>
+          </w:tcPr>
+          <w:p>
+            <w:pPr>
+              <w:jc w:val="center"/>
+            </w:pPr>
+          </w:p>
+        </w:tc>
+        <w:tc>
+          <w:tcPr>
+            <w:tcW w:w="1843" w:type="dxa"/>
+            <w:vAlign w:val="center"/>
+          </w:tcPr>
+          <w:p>
+            <w:pPr>
+              <w:jc w:val="center"/>
+            </w:pPr>
+          </w:p>
+        </w:tc>
+        <w:tc>
+          <w:tcPr>
+            <w:tcW w:w="5873" w:type="dxa"/>
+            <w:vAlign w:val="center"/>
+          </w:tcPr>
+          <w:p>
+            <w:pPr>
+              <w:jc w:val="center"/>
+            </w:pPr>
+          </w:p>
+        </w:tc>
+      </w:tr>
+      <w:tr>
+        <w:tc>
+          <w:tcPr>
+            <w:tcW w:w="1526" w:type="dxa"/>
+            <w:vAlign w:val="center"/>
+          </w:tcPr>
+          <w:p>
+            <w:pPr>
+              <w:jc w:val="center"/>
+            </w:pPr>
+          </w:p>
+        </w:tc>
+        <w:tc>
+          <w:tcPr>
+            <w:tcW w:w="1843" w:type="dxa"/>
+            <w:vAlign w:val="center"/>
+          </w:tcPr>
+          <w:p>
+            <w:pPr>
+              <w:jc w:val="center"/>
+            </w:pPr>
+          </w:p>
+        </w:tc>
+        <w:tc>
+          <w:tcPr>
+            <w:tcW w:w="5873" w:type="dxa"/>
+            <w:vAlign w:val="center"/>
+          </w:tcPr>
+          <w:p>
+            <w:pPr>
+              <w:jc w:val="center"/>
+            </w:pPr>
+          </w:p>
+        </w:tc>
+      </w:tr>
+      <w:tr>
+        <w:tc>
+          <w:tcPr>
+            <w:tcW w:w="1526" w:type="dxa"/>
+            <w:vAlign w:val="center"/>
+          </w:tcPr>
+          <w:p>
+            <w:pPr>
+              <w:jc w:val="center"/>
+            </w:pPr>
+          </w:p>
+        </w:tc>
+        <w:tc>
+          <w:tcPr>
+            <w:tcW w:w="1843" w:type="dxa"/>
+            <w:vAlign w:val="center"/>
+          </w:tcPr>
+          <w:p>
+            <w:pPr>
+              <w:jc w:val="center"/>
+            </w:pPr>
+          </w:p>
+        </w:tc>
+        <w:tc>
+          <w:tcPr>
+            <w:tcW w:w="5873" w:type="dxa"/>
+            <w:vAlign w:val="center"/>
+          </w:tcPr>
+          <w:p>
+            <w:pPr>
+              <w:jc w:val="center"/>
+            </w:pPr>
+          </w:p>
+        </w:tc>
+      </w:tr>
+      <w:tr>
+        <w:tc>
+          <w:tcPr>
+            <w:tcW w:w="1526" w:type="dxa"/>
+            <w:vAlign w:val="center"/>
+          </w:tcPr>
+          <w:p>
+            <w:pPr>
+              <w:jc w:val="center"/>
+            </w:pPr>
+          </w:p>
+        </w:tc>
+        <w:tc>
+          <w:tcPr>
+            <w:tcW w:w="1843" w:type="dxa"/>
+            <w:vAlign w:val="center"/>
+          </w:tcPr>
+          <w:p>
+            <w:pPr>
+              <w:jc w:val="center"/>
+            </w:pPr>
+          </w:p>
+        </w:tc>
+        <w:tc>
+          <w:tcPr>
+            <w:tcW w:w="5873" w:type="dxa"/>
+            <w:vAlign w:val="center"/>
+          </w:tcPr>
+          <w:p>
+            <w:pPr>
+              <w:jc w:val="center"/>
+            </w:pPr>
+          </w:p>
+        </w:tc>
+      </w:tr>
+      <w:tr>
+        <w:tc>
+          <w:tcPr>
+            <w:tcW w:w="1526" w:type="dxa"/>
+            <w:vAlign w:val="center"/>
+          </w:tcPr>
+          <w:p>
+            <w:pPr>
+              <w:jc w:val="center"/>
+            </w:pPr>
+          </w:p>
+        </w:tc>
+        <w:tc>
+          <w:tcPr>
+            <w:tcW w:w="1843" w:type="dxa"/>
+            <w:vAlign w:val="center"/>
+          </w:tcPr>
+          <w:p>
+            <w:pPr>
+              <w:jc w:val="center"/>
+            </w:pPr>
+          </w:p>
+        </w:tc>
+        <w:tc>
+          <w:tcPr>
+            <w:tcW w:w="5873" w:type="dxa"/>
+            <w:vAlign w:val="center"/>
+          </w:tcPr>
+          <w:p>
+            <w:pPr>
+              <w:jc w:val="center"/>
+            </w:pPr>
+          </w:p>
+        </w:tc>
+      </w:tr>
+      <w:tr>
+        <w:tc>
+          <w:tcPr>
+            <w:tcW w:w="1526" w:type="dxa"/>
+            <w:vAlign w:val="center"/>
+          </w:tcPr>
+          <w:p>
+            <w:pPr>
+              <w:jc w:val="center"/>
+            </w:pPr>
+          </w:p>
+        </w:tc>
+        <w:tc>
+          <w:tcPr>
+            <w:tcW w:w="1843" w:type="dxa"/>
+            <w:vAlign w:val="center"/>
+          </w:tcPr>
+          <w:p>
+            <w:pPr>
+              <w:jc w:val="center"/>
+            </w:pPr>
+          </w:p>
+        </w:tc>
+        <w:tc>
+          <w:tcPr>
+            <w:tcW w:w="5873" w:type="dxa"/>
+            <w:vAlign w:val="center"/>
+          </w:tcPr>
+          <w:p>
+            <w:pPr>
+              <w:jc w:val="center"/>
+            </w:pPr>
+          </w:p>
+        </w:tc>
+      </w:tr>
+      <w:tr>
+        <w:tc>
+          <w:tcPr>
+            <w:tcW w:w="1526" w:type="dxa"/>
+            <w:vAlign w:val="center"/>
+          </w:tcPr>
+          <w:p>
+            <w:pPr>
+              <w:jc w:val="center"/>
+            </w:pPr>
+          </w:p>
+        </w:tc>
+        <w:tc>
+          <w:tcPr>
+            <w:tcW w:w="1843" w:type="dxa"/>
+            <w:vAlign w:val="center"/>
+          </w:tcPr>
+          <w:p>
+            <w:pPr>
+              <w:jc w:val="center"/>
+            </w:pPr>
+          </w:p>
+        </w:tc>
+        <w:tc>
+          <w:tcPr>
+            <w:tcW w:w="5873" w:type="dxa"/>
+            <w:vAlign w:val="center"/>
+          </w:tcPr>
+          <w:p>
+            <w:pPr>
+              <w:jc w:val="center"/>
+            </w:pPr>
+          </w:p>
+        </w:tc>
+      </w:tr>
+      <w:tr>
+        <w:tc>
+          <w:tcPr>
+            <w:tcW w:w="1526" w:type="dxa"/>
+            <w:vAlign w:val="center"/>
+          </w:tcPr>
+          <w:p>
+            <w:pPr>
+              <w:jc w:val="center"/>
+            </w:pPr>
+          </w:p>
+        </w:tc>
+        <w:tc>
+          <w:tcPr>
+            <w:tcW w:w="1843" w:type="dxa"/>
+            <w:vAlign w:val="center"/>
+          </w:tcPr>
+          <w:p>
+            <w:pPr>
+              <w:jc w:val="center"/>
+            </w:pPr>
+          </w:p>
+        </w:tc>
+        <w:tc>
+          <w:tcPr>
+            <w:tcW w:w="5873" w:type="dxa"/>
+            <w:vAlign w:val="center"/>
+          </w:tcPr>
+          <w:p>
+            <w:pPr>
+              <w:jc w:val="center"/>
+            </w:pPr>
+          </w:p>
+        </w:tc>
+      </w:tr>
+      <w:tr>
+        <w:tc>
+          <w:tcPr>
+            <w:tcW w:w="1526" w:type="dxa"/>
+            <w:vAlign w:val="center"/>
+          </w:tcPr>
+          <w:p>
+            <w:pPr>
+              <w:jc w:val="center"/>
+            </w:pPr>
+          </w:p>
+        </w:tc>
+        <w:tc>
+          <w:tcPr>
+            <w:tcW w:w="1843" w:type="dxa"/>
+            <w:vAlign w:val="center"/>
+          </w:tcPr>
+          <w:p>
+            <w:pPr>
+              <w:jc w:val="center"/>
+            </w:pPr>
+          </w:p>
+        </w:tc>
+        <w:tc>
+          <w:tcPr>
+            <w:tcW w:w="5873" w:type="dxa"/>
+            <w:vAlign w:val="center"/>
+          </w:tcPr>
+          <w:p>
+            <w:pPr>
+              <w:jc w:val="center"/>
+            </w:pPr>
+          </w:p>
+        </w:tc>
+      </w:tr>
+      <w:tr>
+        <w:tc>
+          <w:tcPr>
+            <w:tcW w:w="1526" w:type="dxa"/>
+            <w:vAlign w:val="center"/>
+          </w:tcPr>
+          <w:p>
+            <w:pPr>
+              <w:jc w:val="center"/>
+            </w:pPr>
+          </w:p>
+        </w:tc>
+        <w:tc>
+          <w:tcPr>
+            <w:tcW w:w="1843" w:type="dxa"/>
+            <w:vAlign w:val="center"/>
+          </w:tcPr>
+          <w:p>
+            <w:pPr>
+              <w:jc w:val="center"/>
+            </w:pPr>
+          </w:p>
+        </w:tc>
+        <w:tc>
+          <w:tcPr>
+            <w:tcW w:w="5873" w:type="dxa"/>
+            <w:vAlign w:val="center"/>
+          </w:tcPr>
+          <w:p>
+            <w:pPr>
+              <w:jc w:val="center"/>
+            </w:pPr>
+          </w:p>
+        </w:tc>
+      </w:tr>
+      <w:tr>
+        <w:tc>
+          <w:tcPr>
+            <w:tcW w:w="1526" w:type="dxa"/>
+            <w:vAlign w:val="center"/>
+          </w:tcPr>
+          <w:p>
+            <w:pPr>
+              <w:jc w:val="center"/>
+            </w:pPr>
+          </w:p>
+        </w:tc>
+        <w:tc>
+          <w:tcPr>
+            <w:tcW w:w="1843" w:type="dxa"/>
+            <w:vAlign w:val="center"/>
+          </w:tcPr>
+          <w:p>
+            <w:pPr>
+              <w:jc w:val="center"/>
+            </w:pPr>
+          </w:p>
+        </w:tc>
+        <w:tc>
+          <w:tcPr>
+            <w:tcW w:w="5873" w:type="dxa"/>
+            <w:vAlign w:val="center"/>
+          </w:tcPr>
+          <w:p>
+            <w:pPr>
+              <w:jc w:val="center"/>
+            </w:pPr>
+          </w:p>
+        </w:tc>
+      </w:tr>
+      <w:tr>
+        <w:tc>
+          <w:tcPr>
+            <w:tcW w:w="1526" w:type="dxa"/>
+            <w:vAlign w:val="center"/>
+          </w:tcPr>
+          <w:p>
+            <w:pPr>
+              <w:jc w:val="center"/>
+            </w:pPr>
+          </w:p>
+        </w:tc>
+        <w:tc>
+          <w:tcPr>
+            <w:tcW w:w="1843" w:type="dxa"/>
+            <w:vAlign w:val="center"/>
+          </w:tcPr>
+          <w:p>
+            <w:pPr>
+              <w:jc w:val="center"/>
+            </w:pPr>
+          </w:p>
+        </w:tc>
+        <w:tc>
+          <w:tcPr>
+            <w:tcW w:w="5873" w:type="dxa"/>
+            <w:vAlign w:val="center"/>
+          </w:tcPr>
+          <w:p>
+            <w:pPr>
+              <w:jc w:val="center"/>
+            </w:pPr>
+          </w:p>
+        </w:tc>
+      </w:tr>
+      <w:tr>
+        <w:tc>
+          <w:tcPr>
+            <w:tcW w:w="1526" w:type="dxa"/>
+            <w:vAlign w:val="center"/>
+          </w:tcPr>
+          <w:p>
+            <w:pPr>
+              <w:jc w:val="center"/>
+            </w:pPr>
+          </w:p>
+        </w:tc>
+        <w:tc>
+          <w:tcPr>
+            <w:tcW w:w="1843" w:type="dxa"/>
+            <w:vAlign w:val="center"/>
+          </w:tcPr>
+          <w:p>
+            <w:pPr>
+              <w:jc w:val="center"/>
+            </w:pPr>
+          </w:p>
+        </w:tc>
+        <w:tc>
+          <w:tcPr>
+            <w:tcW w:w="5873" w:type="dxa"/>
+            <w:vAlign w:val="center"/>
+          </w:tcPr>
+          <w:p>
+            <w:pPr>
+              <w:jc w:val="center"/>
+            </w:pPr>
+          </w:p>
+        </w:tc>
+      </w:tr>
+      <w:tr>
+        <w:tc>
+          <w:tcPr>
+            <w:tcW w:w="1526" w:type="dxa"/>
+            <w:vAlign w:val="center"/>
+          </w:tcPr>
+          <w:p>
+            <w:pPr>
+              <w:jc w:val="center"/>
+            </w:pPr>
+          </w:p>
+        </w:tc>
+        <w:tc>
+          <w:tcPr>
+            <w:tcW w:w="1843" w:type="dxa"/>
+            <w:vAlign w:val="center"/>
+          </w:tcPr>
+          <w:p>
+            <w:pPr>
+              <w:jc w:val="center"/>
+            </w:pPr>
+          </w:p>
+        </w:tc>
+        <w:tc>
+          <w:tcPr>
+            <w:tcW w:w="5873" w:type="dxa"/>
+            <w:vAlign w:val="center"/>
+          </w:tcPr>
+          <w:p>
+            <w:pPr>
+              <w:jc w:val="center"/>
+            </w:pPr>
+          </w:p>
+        </w:tc>
+      </w:tr>
+      <w:tr>
+        <w:tc>
+          <w:tcPr>
+            <w:tcW w:w="1526" w:type="dxa"/>
+            <w:vAlign w:val="center"/>
+          </w:tcPr>
+          <w:p>
+            <w:pPr>
+              <w:jc w:val="center"/>
+            </w:pPr>
+          </w:p>
+        </w:tc>
+        <w:tc>
+          <w:tcPr>
+            <w:tcW w:w="1843" w:type="dxa"/>
+            <w:vAlign w:val="center"/>
+          </w:tcPr>
+          <w:p>
+            <w:pPr>
+              <w:jc w:val="center"/>
+            </w:pPr>
+          </w:p>
+        </w:tc>
+        <w:tc>
+          <w:tcPr>
+            <w:tcW w:w="5873" w:type="dxa"/>
+            <w:vAlign w:val="center"/>
+          </w:tcPr>
+          <w:p>
+            <w:pPr>
+              <w:jc w:val="center"/>
+            </w:pPr>
+          </w:p>
+        </w:tc>
+      </w:tr>
+      <w:tr>
+        <w:tc>
+          <w:tcPr>
+            <w:tcW w:w="1526" w:type="dxa"/>
+            <w:vAlign w:val="center"/>
+          </w:tcPr>
+          <w:p>
+            <w:pPr>
+              <w:jc w:val="center"/>
+            </w:pPr>
+          </w:p>
+        </w:tc>
+        <w:tc>
+          <w:tcPr>
+            <w:tcW w:w="1843" w:type="dxa"/>
+            <w:vAlign w:val="center"/>
+          </w:tcPr>
+          <w:p>
+            <w:pPr>
+              <w:jc w:val="center"/>
+            </w:pPr>
+          </w:p>
+        </w:tc>
+        <w:tc>
+          <w:tcPr>
+            <w:tcW w:w="5873" w:type="dxa"/>
+            <w:vAlign w:val="center"/>
+          </w:tcPr>
+          <w:p>
+            <w:pPr>
+              <w:jc w:val="center"/>
+            </w:pPr>
           </w:p>
         </w:tc>
       </w:tr>
@@ -240,7 +1244,7 @@
 </file>
 
 <file path=word/styles.xml><?xml version="1.0" encoding="utf-8"?>
-<w:styles xmlns:mc="http://schemas.openxmlformats.org/markup-compatibility/2006" xmlns:r="http://schemas.openxmlformats.org/officeDocument/2006/relationships" xmlns:w="http://schemas.openxmlformats.org/wordprocessingml/2006/main" xmlns:w14="http://schemas.microsoft.com/office/word/2010/wordml" mc:Ignorable="w14">
+<w:styles xmlns:r="http://schemas.openxmlformats.org/officeDocument/2006/relationships" xmlns:w="http://schemas.openxmlformats.org/wordprocessingml/2006/main">
   <w:docDefaults>
     <w:rPrDefault>
       <w:rPr>
@@ -398,6 +1402,7 @@
   <w:style w:type="paragraph" w:default="1" w:styleId="Normal">
     <w:name w:val="Normal"/>
     <w:qFormat/>
+    <w:rsid w:val="00FA048F"/>
   </w:style>
   <w:style w:type="character" w:default="1" w:styleId="DefaultParagraphFont">
     <w:name w:val="Default Paragraph Font"/>
@@ -410,6 +1415,7 @@
     <w:uiPriority w:val="99"/>
     <w:semiHidden/>
     <w:unhideWhenUsed/>
+    <w:qFormat/>
     <w:tblPr>
       <w:tblInd w:w="0" w:type="dxa"/>
       <w:tblCellMar>

</xml_diff>

<commit_message>
time sheets and requests info
my other work will  take some time to sort
</commit_message>
<xml_diff>
--- a/N17/man/timesheets/tux's_Timesheet.docx
+++ b/N17/man/timesheets/tux's_Timesheet.docx
@@ -1,24 +1,28 @@
 
 <file path=word/document.xml><?xml version="1.0" encoding="utf-8"?>
-<w:document xmlns:wpc="http://schemas.microsoft.com/office/word/2010/wordprocessingCanvas" xmlns:mc="http://schemas.openxmlformats.org/markup-compatibility/2006" xmlns:o="urn:schemas-microsoft-com:office:office" xmlns:r="http://schemas.openxmlformats.org/officeDocument/2006/relationships" xmlns:m="http://schemas.openxmlformats.org/officeDocument/2006/math" xmlns:v="urn:schemas-microsoft-com:vml" xmlns:wp14="http://schemas.microsoft.com/office/word/2010/wordprocessingDrawing" xmlns:wp="http://schemas.openxmlformats.org/drawingml/2006/wordprocessingDrawing" xmlns:w10="urn:schemas-microsoft-com:office:word" xmlns:w="http://schemas.openxmlformats.org/wordprocessingml/2006/main" xmlns:w14="http://schemas.microsoft.com/office/word/2010/wordml" xmlns:wpg="http://schemas.microsoft.com/office/word/2010/wordprocessingGroup" xmlns:wpi="http://schemas.microsoft.com/office/word/2010/wordprocessingInk" xmlns:wne="http://schemas.microsoft.com/office/word/2006/wordml" xmlns:wps="http://schemas.microsoft.com/office/word/2010/wordprocessingShape" mc:Ignorable="w14 wp14">
+<w:document xmlns:ve="http://schemas.openxmlformats.org/markup-compatibility/2006" xmlns:o="urn:schemas-microsoft-com:office:office" xmlns:r="http://schemas.openxmlformats.org/officeDocument/2006/relationships" xmlns:m="http://schemas.openxmlformats.org/officeDocument/2006/math" xmlns:v="urn:schemas-microsoft-com:vml" xmlns:wp="http://schemas.openxmlformats.org/drawingml/2006/wordprocessingDrawing" xmlns:w10="urn:schemas-microsoft-com:office:word" xmlns:w="http://schemas.openxmlformats.org/wordprocessingml/2006/main" xmlns:wne="http://schemas.microsoft.com/office/word/2006/wordml">
   <w:body>
     <w:tbl>
       <w:tblPr>
         <w:tblStyle w:val="TableGrid"/>
         <w:tblW w:w="0" w:type="auto"/>
-        <w:tblLook w:val="04A0" w:firstRow="1" w:lastRow="0" w:firstColumn="1" w:lastColumn="0" w:noHBand="0" w:noVBand="1"/>
+        <w:tblLook w:val="04A0"/>
       </w:tblPr>
       <w:tblGrid>
-        <w:gridCol w:w="3080"/>
-        <w:gridCol w:w="3081"/>
-        <w:gridCol w:w="3081"/>
+        <w:gridCol w:w="1526"/>
+        <w:gridCol w:w="1843"/>
+        <w:gridCol w:w="5873"/>
       </w:tblGrid>
       <w:tr>
         <w:tc>
           <w:tcPr>
-            <w:tcW w:w="3080" w:type="dxa"/>
-          </w:tcPr>
-          <w:p>
+            <w:tcW w:w="1526" w:type="dxa"/>
+            <w:vAlign w:val="center"/>
+          </w:tcPr>
+          <w:p>
+            <w:pPr>
+              <w:jc w:val="center"/>
+            </w:pPr>
             <w:r>
               <w:t>DATE</w:t>
             </w:r>
@@ -26,9 +30,13 @@
         </w:tc>
         <w:tc>
           <w:tcPr>
-            <w:tcW w:w="3081" w:type="dxa"/>
-          </w:tcPr>
-          <w:p>
+            <w:tcW w:w="1843" w:type="dxa"/>
+            <w:vAlign w:val="center"/>
+          </w:tcPr>
+          <w:p>
+            <w:pPr>
+              <w:jc w:val="center"/>
+            </w:pPr>
             <w:r>
               <w:t>HOURS</w:t>
             </w:r>
@@ -36,9 +44,13 @@
         </w:tc>
         <w:tc>
           <w:tcPr>
-            <w:tcW w:w="3081" w:type="dxa"/>
-          </w:tcPr>
-          <w:p>
+            <w:tcW w:w="5873" w:type="dxa"/>
+            <w:vAlign w:val="center"/>
+          </w:tcPr>
+          <w:p>
+            <w:pPr>
+              <w:jc w:val="center"/>
+            </w:pPr>
             <w:r>
               <w:t>WHAT DONE</w:t>
             </w:r>
@@ -48,38 +60,47 @@
       <w:tr>
         <w:tc>
           <w:tcPr>
-            <w:tcW w:w="3080" w:type="dxa"/>
-          </w:tcPr>
-          <w:p>
+            <w:tcW w:w="1526" w:type="dxa"/>
+            <w:vMerge w:val="restart"/>
+            <w:vAlign w:val="center"/>
+          </w:tcPr>
+          <w:p>
+            <w:pPr>
+              <w:jc w:val="center"/>
+            </w:pPr>
             <w:r>
               <w:t>25/11/2012</w:t>
             </w:r>
           </w:p>
-        </w:tc>
-        <w:tc>
-          <w:tcPr>
-            <w:tcW w:w="3081" w:type="dxa"/>
-          </w:tcPr>
-          <w:p>
-            <w:r>
-              <w:t>2</w:t>
-            </w:r>
-            <w:r>
-              <w:t>pm</w:t>
-            </w:r>
-            <w:r>
-              <w:t>-5</w:t>
-            </w:r>
-            <w:r>
-              <w:t>pm</w:t>
-            </w:r>
-          </w:p>
-        </w:tc>
-        <w:tc>
-          <w:tcPr>
-            <w:tcW w:w="3081" w:type="dxa"/>
-          </w:tcPr>
-          <w:p>
+          <w:p>
+            <w:pPr>
+              <w:jc w:val="center"/>
+            </w:pPr>
+          </w:p>
+        </w:tc>
+        <w:tc>
+          <w:tcPr>
+            <w:tcW w:w="1843" w:type="dxa"/>
+            <w:vAlign w:val="center"/>
+          </w:tcPr>
+          <w:p>
+            <w:pPr>
+              <w:jc w:val="center"/>
+            </w:pPr>
+            <w:r>
+              <w:t>2pm-5pm</w:t>
+            </w:r>
+          </w:p>
+        </w:tc>
+        <w:tc>
+          <w:tcPr>
+            <w:tcW w:w="5873" w:type="dxa"/>
+            <w:vAlign w:val="center"/>
+          </w:tcPr>
+          <w:p>
+            <w:pPr>
+              <w:jc w:val="center"/>
+            </w:pPr>
             <w:r>
               <w:t>Lots of reworking and added friend and monster load in form DB</w:t>
             </w:r>
@@ -89,19 +110,25 @@
       <w:tr>
         <w:tc>
           <w:tcPr>
-            <w:tcW w:w="3080" w:type="dxa"/>
-          </w:tcPr>
-          <w:p>
-            <w:r>
-              <w:t>25/11/2012</w:t>
-            </w:r>
-          </w:p>
-        </w:tc>
-        <w:tc>
-          <w:tcPr>
-            <w:tcW w:w="3081" w:type="dxa"/>
-          </w:tcPr>
-          <w:p>
+            <w:tcW w:w="1526" w:type="dxa"/>
+            <w:vMerge/>
+            <w:vAlign w:val="center"/>
+          </w:tcPr>
+          <w:p>
+            <w:pPr>
+              <w:jc w:val="center"/>
+            </w:pPr>
+          </w:p>
+        </w:tc>
+        <w:tc>
+          <w:tcPr>
+            <w:tcW w:w="1843" w:type="dxa"/>
+            <w:vAlign w:val="center"/>
+          </w:tcPr>
+          <w:p>
+            <w:pPr>
+              <w:jc w:val="center"/>
+            </w:pPr>
             <w:r>
               <w:t>6pm-7:30pm</w:t>
             </w:r>
@@ -109,9 +136,13 @@
         </w:tc>
         <w:tc>
           <w:tcPr>
-            <w:tcW w:w="3081" w:type="dxa"/>
-          </w:tcPr>
-          <w:p>
+            <w:tcW w:w="5873" w:type="dxa"/>
+            <w:vAlign w:val="center"/>
+          </w:tcPr>
+          <w:p>
+            <w:pPr>
+              <w:jc w:val="center"/>
+            </w:pPr>
             <w:r>
               <w:t xml:space="preserve">Added ability to make </w:t>
             </w:r>
@@ -121,27 +152,41 @@
             </w:r>
             <w:proofErr w:type="spellEnd"/>
             <w:r>
-              <w:t xml:space="preserve"> requests </w:t>
-            </w:r>
-          </w:p>
-        </w:tc>
-      </w:tr>
-      <w:tr>
-        <w:tc>
-          <w:tcPr>
-            <w:tcW w:w="3080" w:type="dxa"/>
-          </w:tcPr>
-          <w:p>
+              <w:t xml:space="preserve"> requests</w:t>
+            </w:r>
+          </w:p>
+        </w:tc>
+      </w:tr>
+      <w:tr>
+        <w:tc>
+          <w:tcPr>
+            <w:tcW w:w="1526" w:type="dxa"/>
+            <w:vMerge w:val="restart"/>
+            <w:vAlign w:val="center"/>
+          </w:tcPr>
+          <w:p>
+            <w:pPr>
+              <w:jc w:val="center"/>
+            </w:pPr>
             <w:r>
               <w:t>27/11/2012</w:t>
             </w:r>
           </w:p>
-        </w:tc>
-        <w:tc>
-          <w:tcPr>
-            <w:tcW w:w="3081" w:type="dxa"/>
-          </w:tcPr>
-          <w:p>
+          <w:p>
+            <w:pPr>
+              <w:jc w:val="center"/>
+            </w:pPr>
+          </w:p>
+        </w:tc>
+        <w:tc>
+          <w:tcPr>
+            <w:tcW w:w="1843" w:type="dxa"/>
+            <w:vAlign w:val="center"/>
+          </w:tcPr>
+          <w:p>
+            <w:pPr>
+              <w:jc w:val="center"/>
+            </w:pPr>
             <w:r>
               <w:t>6pm-8pm</w:t>
             </w:r>
@@ -149,9 +194,13 @@
         </w:tc>
         <w:tc>
           <w:tcPr>
-            <w:tcW w:w="3081" w:type="dxa"/>
-          </w:tcPr>
-          <w:p>
+            <w:tcW w:w="5873" w:type="dxa"/>
+            <w:vAlign w:val="center"/>
+          </w:tcPr>
+          <w:p>
+            <w:pPr>
+              <w:jc w:val="center"/>
+            </w:pPr>
             <w:r>
               <w:t>Server to server documentation</w:t>
             </w:r>
@@ -161,35 +210,39 @@
       <w:tr>
         <w:tc>
           <w:tcPr>
-            <w:tcW w:w="3080" w:type="dxa"/>
-          </w:tcPr>
-          <w:p>
-            <w:r>
-              <w:t>27/11/2012</w:t>
-            </w:r>
-          </w:p>
-        </w:tc>
-        <w:tc>
-          <w:tcPr>
-            <w:tcW w:w="3081" w:type="dxa"/>
-          </w:tcPr>
-          <w:p>
-            <w:r>
-              <w:t>8:30pm-</w:t>
-            </w:r>
-            <w:r>
-              <w:t>11</w:t>
-            </w:r>
-            <w:r>
-              <w:t>pm</w:t>
-            </w:r>
-          </w:p>
-        </w:tc>
-        <w:tc>
-          <w:tcPr>
-            <w:tcW w:w="3081" w:type="dxa"/>
-          </w:tcPr>
-          <w:p>
+            <w:tcW w:w="1526" w:type="dxa"/>
+            <w:vMerge/>
+            <w:vAlign w:val="center"/>
+          </w:tcPr>
+          <w:p>
+            <w:pPr>
+              <w:jc w:val="center"/>
+            </w:pPr>
+          </w:p>
+        </w:tc>
+        <w:tc>
+          <w:tcPr>
+            <w:tcW w:w="1843" w:type="dxa"/>
+            <w:vAlign w:val="center"/>
+          </w:tcPr>
+          <w:p>
+            <w:pPr>
+              <w:jc w:val="center"/>
+            </w:pPr>
+            <w:r>
+              <w:t>8:30pm-11pm</w:t>
+            </w:r>
+          </w:p>
+        </w:tc>
+        <w:tc>
+          <w:tcPr>
+            <w:tcW w:w="5873" w:type="dxa"/>
+            <w:vAlign w:val="center"/>
+          </w:tcPr>
+          <w:p>
+            <w:pPr>
+              <w:jc w:val="center"/>
+            </w:pPr>
             <w:r>
               <w:t xml:space="preserve">Notification </w:t>
             </w:r>
@@ -207,23 +260,974 @@
       <w:tr>
         <w:tc>
           <w:tcPr>
-            <w:tcW w:w="3080" w:type="dxa"/>
-          </w:tcPr>
-          <w:p/>
-        </w:tc>
-        <w:tc>
-          <w:tcPr>
-            <w:tcW w:w="3081" w:type="dxa"/>
-          </w:tcPr>
-          <w:p/>
-        </w:tc>
-        <w:tc>
-          <w:tcPr>
-            <w:tcW w:w="3081" w:type="dxa"/>
-          </w:tcPr>
-          <w:p>
+            <w:tcW w:w="1526" w:type="dxa"/>
+            <w:vAlign w:val="center"/>
+          </w:tcPr>
+          <w:p>
+            <w:pPr>
+              <w:jc w:val="center"/>
+            </w:pPr>
+            <w:r>
+              <w:t>December</w:t>
+            </w:r>
+          </w:p>
+        </w:tc>
+        <w:tc>
+          <w:tcPr>
+            <w:tcW w:w="1843" w:type="dxa"/>
+            <w:vAlign w:val="center"/>
+          </w:tcPr>
+          <w:p>
+            <w:pPr>
+              <w:jc w:val="center"/>
+            </w:pPr>
+            <w:proofErr w:type="spellStart"/>
+            <w:r>
+              <w:t>Aprox</w:t>
+            </w:r>
+            <w:proofErr w:type="spellEnd"/>
+            <w:r>
+              <w:t xml:space="preserve"> 20hours</w:t>
+            </w:r>
+          </w:p>
+        </w:tc>
+        <w:tc>
+          <w:tcPr>
+            <w:tcW w:w="5873" w:type="dxa"/>
+            <w:vAlign w:val="center"/>
+          </w:tcPr>
+          <w:p>
+            <w:pPr>
+              <w:jc w:val="center"/>
+            </w:pPr>
             <w:bookmarkStart w:id="0" w:name="_GoBack"/>
             <w:bookmarkEnd w:id="0"/>
+            <w:r>
+              <w:t xml:space="preserve">See </w:t>
+            </w:r>
+            <w:proofErr w:type="spellStart"/>
+            <w:r>
+              <w:t>github</w:t>
+            </w:r>
+            <w:proofErr w:type="spellEnd"/>
+          </w:p>
+        </w:tc>
+      </w:tr>
+      <w:tr>
+        <w:tc>
+          <w:tcPr>
+            <w:tcW w:w="1526" w:type="dxa"/>
+            <w:vMerge w:val="restart"/>
+            <w:vAlign w:val="center"/>
+          </w:tcPr>
+          <w:p>
+            <w:pPr>
+              <w:jc w:val="center"/>
+            </w:pPr>
+            <w:r>
+              <w:t>10/1/2013</w:t>
+            </w:r>
+          </w:p>
+          <w:p>
+            <w:pPr>
+              <w:jc w:val="center"/>
+            </w:pPr>
+          </w:p>
+        </w:tc>
+        <w:tc>
+          <w:tcPr>
+            <w:tcW w:w="1843" w:type="dxa"/>
+            <w:vAlign w:val="center"/>
+          </w:tcPr>
+          <w:p>
+            <w:pPr>
+              <w:jc w:val="center"/>
+            </w:pPr>
+            <w:r>
+              <w:t>2hours 2am-4am</w:t>
+            </w:r>
+          </w:p>
+        </w:tc>
+        <w:tc>
+          <w:tcPr>
+            <w:tcW w:w="5873" w:type="dxa"/>
+            <w:vAlign w:val="center"/>
+          </w:tcPr>
+          <w:p>
+            <w:pPr>
+              <w:jc w:val="center"/>
+            </w:pPr>
+            <w:proofErr w:type="spellStart"/>
+            <w:r>
+              <w:t>Severlet</w:t>
+            </w:r>
+            <w:proofErr w:type="spellEnd"/>
+            <w:r>
+              <w:t xml:space="preserve"> get </w:t>
+            </w:r>
+            <w:proofErr w:type="spellStart"/>
+            <w:r>
+              <w:t>frends,monster,freindsmonsters</w:t>
+            </w:r>
+            <w:proofErr w:type="spellEnd"/>
+          </w:p>
+        </w:tc>
+      </w:tr>
+      <w:tr>
+        <w:tc>
+          <w:tcPr>
+            <w:tcW w:w="1526" w:type="dxa"/>
+            <w:vMerge/>
+            <w:vAlign w:val="center"/>
+          </w:tcPr>
+          <w:p>
+            <w:pPr>
+              <w:jc w:val="center"/>
+            </w:pPr>
+          </w:p>
+        </w:tc>
+        <w:tc>
+          <w:tcPr>
+            <w:tcW w:w="1843" w:type="dxa"/>
+            <w:vMerge w:val="restart"/>
+            <w:vAlign w:val="center"/>
+          </w:tcPr>
+          <w:p>
+            <w:pPr>
+              <w:jc w:val="center"/>
+            </w:pPr>
+            <w:r>
+              <w:t>2hours 6am-8am</w:t>
+            </w:r>
+          </w:p>
+        </w:tc>
+        <w:tc>
+          <w:tcPr>
+            <w:tcW w:w="5873" w:type="dxa"/>
+            <w:vAlign w:val="center"/>
+          </w:tcPr>
+          <w:p>
+            <w:pPr>
+              <w:jc w:val="center"/>
+            </w:pPr>
+            <w:r>
+              <w:t xml:space="preserve">reworking requests </w:t>
+            </w:r>
+            <w:proofErr w:type="spellStart"/>
+            <w:r>
+              <w:t>sheat</w:t>
+            </w:r>
+            <w:proofErr w:type="spellEnd"/>
+          </w:p>
+        </w:tc>
+      </w:tr>
+      <w:tr>
+        <w:tc>
+          <w:tcPr>
+            <w:tcW w:w="1526" w:type="dxa"/>
+            <w:vMerge/>
+            <w:vAlign w:val="center"/>
+          </w:tcPr>
+          <w:p>
+            <w:pPr>
+              <w:jc w:val="center"/>
+            </w:pPr>
+          </w:p>
+        </w:tc>
+        <w:tc>
+          <w:tcPr>
+            <w:tcW w:w="1843" w:type="dxa"/>
+            <w:vMerge/>
+            <w:vAlign w:val="center"/>
+          </w:tcPr>
+          <w:p>
+            <w:pPr>
+              <w:jc w:val="center"/>
+            </w:pPr>
+          </w:p>
+        </w:tc>
+        <w:tc>
+          <w:tcPr>
+            <w:tcW w:w="5873" w:type="dxa"/>
+            <w:vAlign w:val="center"/>
+          </w:tcPr>
+          <w:p>
+            <w:pPr>
+              <w:jc w:val="center"/>
+            </w:pPr>
+            <w:r>
+              <w:t>decline request + accept Request foothold + coding mistakes</w:t>
+            </w:r>
+          </w:p>
+        </w:tc>
+      </w:tr>
+      <w:tr>
+        <w:tc>
+          <w:tcPr>
+            <w:tcW w:w="1526" w:type="dxa"/>
+            <w:vAlign w:val="center"/>
+          </w:tcPr>
+          <w:p>
+            <w:pPr>
+              <w:jc w:val="center"/>
+            </w:pPr>
+          </w:p>
+        </w:tc>
+        <w:tc>
+          <w:tcPr>
+            <w:tcW w:w="1843" w:type="dxa"/>
+            <w:vAlign w:val="center"/>
+          </w:tcPr>
+          <w:p>
+            <w:pPr>
+              <w:jc w:val="center"/>
+            </w:pPr>
+          </w:p>
+        </w:tc>
+        <w:tc>
+          <w:tcPr>
+            <w:tcW w:w="5873" w:type="dxa"/>
+            <w:vAlign w:val="center"/>
+          </w:tcPr>
+          <w:p>
+            <w:pPr>
+              <w:jc w:val="center"/>
+            </w:pPr>
+          </w:p>
+        </w:tc>
+      </w:tr>
+      <w:tr>
+        <w:tc>
+          <w:tcPr>
+            <w:tcW w:w="1526" w:type="dxa"/>
+            <w:vAlign w:val="center"/>
+          </w:tcPr>
+          <w:p>
+            <w:pPr>
+              <w:jc w:val="center"/>
+            </w:pPr>
+          </w:p>
+        </w:tc>
+        <w:tc>
+          <w:tcPr>
+            <w:tcW w:w="1843" w:type="dxa"/>
+            <w:vAlign w:val="center"/>
+          </w:tcPr>
+          <w:p>
+            <w:pPr>
+              <w:jc w:val="center"/>
+            </w:pPr>
+          </w:p>
+        </w:tc>
+        <w:tc>
+          <w:tcPr>
+            <w:tcW w:w="5873" w:type="dxa"/>
+            <w:vAlign w:val="center"/>
+          </w:tcPr>
+          <w:p>
+            <w:pPr>
+              <w:jc w:val="center"/>
+            </w:pPr>
+          </w:p>
+        </w:tc>
+      </w:tr>
+      <w:tr>
+        <w:tc>
+          <w:tcPr>
+            <w:tcW w:w="1526" w:type="dxa"/>
+            <w:vAlign w:val="center"/>
+          </w:tcPr>
+          <w:p>
+            <w:pPr>
+              <w:jc w:val="center"/>
+            </w:pPr>
+          </w:p>
+        </w:tc>
+        <w:tc>
+          <w:tcPr>
+            <w:tcW w:w="1843" w:type="dxa"/>
+            <w:vAlign w:val="center"/>
+          </w:tcPr>
+          <w:p>
+            <w:pPr>
+              <w:jc w:val="center"/>
+            </w:pPr>
+          </w:p>
+        </w:tc>
+        <w:tc>
+          <w:tcPr>
+            <w:tcW w:w="5873" w:type="dxa"/>
+            <w:vAlign w:val="center"/>
+          </w:tcPr>
+          <w:p>
+            <w:pPr>
+              <w:jc w:val="center"/>
+            </w:pPr>
+          </w:p>
+        </w:tc>
+      </w:tr>
+      <w:tr>
+        <w:tc>
+          <w:tcPr>
+            <w:tcW w:w="1526" w:type="dxa"/>
+            <w:vAlign w:val="center"/>
+          </w:tcPr>
+          <w:p>
+            <w:pPr>
+              <w:jc w:val="center"/>
+            </w:pPr>
+          </w:p>
+        </w:tc>
+        <w:tc>
+          <w:tcPr>
+            <w:tcW w:w="1843" w:type="dxa"/>
+            <w:vAlign w:val="center"/>
+          </w:tcPr>
+          <w:p>
+            <w:pPr>
+              <w:jc w:val="center"/>
+            </w:pPr>
+          </w:p>
+        </w:tc>
+        <w:tc>
+          <w:tcPr>
+            <w:tcW w:w="5873" w:type="dxa"/>
+            <w:vAlign w:val="center"/>
+          </w:tcPr>
+          <w:p>
+            <w:pPr>
+              <w:jc w:val="center"/>
+            </w:pPr>
+          </w:p>
+        </w:tc>
+      </w:tr>
+      <w:tr>
+        <w:tc>
+          <w:tcPr>
+            <w:tcW w:w="1526" w:type="dxa"/>
+            <w:vAlign w:val="center"/>
+          </w:tcPr>
+          <w:p>
+            <w:pPr>
+              <w:jc w:val="center"/>
+            </w:pPr>
+          </w:p>
+        </w:tc>
+        <w:tc>
+          <w:tcPr>
+            <w:tcW w:w="1843" w:type="dxa"/>
+            <w:vAlign w:val="center"/>
+          </w:tcPr>
+          <w:p>
+            <w:pPr>
+              <w:jc w:val="center"/>
+            </w:pPr>
+          </w:p>
+        </w:tc>
+        <w:tc>
+          <w:tcPr>
+            <w:tcW w:w="5873" w:type="dxa"/>
+            <w:vAlign w:val="center"/>
+          </w:tcPr>
+          <w:p>
+            <w:pPr>
+              <w:jc w:val="center"/>
+            </w:pPr>
+          </w:p>
+        </w:tc>
+      </w:tr>
+      <w:tr>
+        <w:tc>
+          <w:tcPr>
+            <w:tcW w:w="1526" w:type="dxa"/>
+            <w:vAlign w:val="center"/>
+          </w:tcPr>
+          <w:p>
+            <w:pPr>
+              <w:jc w:val="center"/>
+            </w:pPr>
+          </w:p>
+        </w:tc>
+        <w:tc>
+          <w:tcPr>
+            <w:tcW w:w="1843" w:type="dxa"/>
+            <w:vAlign w:val="center"/>
+          </w:tcPr>
+          <w:p>
+            <w:pPr>
+              <w:jc w:val="center"/>
+            </w:pPr>
+          </w:p>
+        </w:tc>
+        <w:tc>
+          <w:tcPr>
+            <w:tcW w:w="5873" w:type="dxa"/>
+            <w:vAlign w:val="center"/>
+          </w:tcPr>
+          <w:p>
+            <w:pPr>
+              <w:jc w:val="center"/>
+            </w:pPr>
+          </w:p>
+        </w:tc>
+      </w:tr>
+      <w:tr>
+        <w:tc>
+          <w:tcPr>
+            <w:tcW w:w="1526" w:type="dxa"/>
+            <w:vAlign w:val="center"/>
+          </w:tcPr>
+          <w:p>
+            <w:pPr>
+              <w:jc w:val="center"/>
+            </w:pPr>
+          </w:p>
+        </w:tc>
+        <w:tc>
+          <w:tcPr>
+            <w:tcW w:w="1843" w:type="dxa"/>
+            <w:vAlign w:val="center"/>
+          </w:tcPr>
+          <w:p>
+            <w:pPr>
+              <w:jc w:val="center"/>
+            </w:pPr>
+          </w:p>
+        </w:tc>
+        <w:tc>
+          <w:tcPr>
+            <w:tcW w:w="5873" w:type="dxa"/>
+            <w:vAlign w:val="center"/>
+          </w:tcPr>
+          <w:p>
+            <w:pPr>
+              <w:jc w:val="center"/>
+            </w:pPr>
+          </w:p>
+        </w:tc>
+      </w:tr>
+      <w:tr>
+        <w:tc>
+          <w:tcPr>
+            <w:tcW w:w="1526" w:type="dxa"/>
+            <w:vAlign w:val="center"/>
+          </w:tcPr>
+          <w:p>
+            <w:pPr>
+              <w:jc w:val="center"/>
+            </w:pPr>
+          </w:p>
+        </w:tc>
+        <w:tc>
+          <w:tcPr>
+            <w:tcW w:w="1843" w:type="dxa"/>
+            <w:vAlign w:val="center"/>
+          </w:tcPr>
+          <w:p>
+            <w:pPr>
+              <w:jc w:val="center"/>
+            </w:pPr>
+          </w:p>
+        </w:tc>
+        <w:tc>
+          <w:tcPr>
+            <w:tcW w:w="5873" w:type="dxa"/>
+            <w:vAlign w:val="center"/>
+          </w:tcPr>
+          <w:p>
+            <w:pPr>
+              <w:jc w:val="center"/>
+            </w:pPr>
+          </w:p>
+        </w:tc>
+      </w:tr>
+      <w:tr>
+        <w:tc>
+          <w:tcPr>
+            <w:tcW w:w="1526" w:type="dxa"/>
+            <w:vAlign w:val="center"/>
+          </w:tcPr>
+          <w:p>
+            <w:pPr>
+              <w:jc w:val="center"/>
+            </w:pPr>
+          </w:p>
+        </w:tc>
+        <w:tc>
+          <w:tcPr>
+            <w:tcW w:w="1843" w:type="dxa"/>
+            <w:vAlign w:val="center"/>
+          </w:tcPr>
+          <w:p>
+            <w:pPr>
+              <w:jc w:val="center"/>
+            </w:pPr>
+          </w:p>
+        </w:tc>
+        <w:tc>
+          <w:tcPr>
+            <w:tcW w:w="5873" w:type="dxa"/>
+            <w:vAlign w:val="center"/>
+          </w:tcPr>
+          <w:p>
+            <w:pPr>
+              <w:jc w:val="center"/>
+            </w:pPr>
+          </w:p>
+        </w:tc>
+      </w:tr>
+      <w:tr>
+        <w:tc>
+          <w:tcPr>
+            <w:tcW w:w="1526" w:type="dxa"/>
+            <w:vAlign w:val="center"/>
+          </w:tcPr>
+          <w:p>
+            <w:pPr>
+              <w:jc w:val="center"/>
+            </w:pPr>
+          </w:p>
+        </w:tc>
+        <w:tc>
+          <w:tcPr>
+            <w:tcW w:w="1843" w:type="dxa"/>
+            <w:vAlign w:val="center"/>
+          </w:tcPr>
+          <w:p>
+            <w:pPr>
+              <w:jc w:val="center"/>
+            </w:pPr>
+          </w:p>
+        </w:tc>
+        <w:tc>
+          <w:tcPr>
+            <w:tcW w:w="5873" w:type="dxa"/>
+            <w:vAlign w:val="center"/>
+          </w:tcPr>
+          <w:p>
+            <w:pPr>
+              <w:jc w:val="center"/>
+            </w:pPr>
+          </w:p>
+        </w:tc>
+      </w:tr>
+      <w:tr>
+        <w:tc>
+          <w:tcPr>
+            <w:tcW w:w="1526" w:type="dxa"/>
+            <w:vAlign w:val="center"/>
+          </w:tcPr>
+          <w:p>
+            <w:pPr>
+              <w:jc w:val="center"/>
+            </w:pPr>
+          </w:p>
+        </w:tc>
+        <w:tc>
+          <w:tcPr>
+            <w:tcW w:w="1843" w:type="dxa"/>
+            <w:vAlign w:val="center"/>
+          </w:tcPr>
+          <w:p>
+            <w:pPr>
+              <w:jc w:val="center"/>
+            </w:pPr>
+          </w:p>
+        </w:tc>
+        <w:tc>
+          <w:tcPr>
+            <w:tcW w:w="5873" w:type="dxa"/>
+            <w:vAlign w:val="center"/>
+          </w:tcPr>
+          <w:p>
+            <w:pPr>
+              <w:jc w:val="center"/>
+            </w:pPr>
+          </w:p>
+        </w:tc>
+      </w:tr>
+      <w:tr>
+        <w:tc>
+          <w:tcPr>
+            <w:tcW w:w="1526" w:type="dxa"/>
+            <w:vAlign w:val="center"/>
+          </w:tcPr>
+          <w:p>
+            <w:pPr>
+              <w:jc w:val="center"/>
+            </w:pPr>
+          </w:p>
+        </w:tc>
+        <w:tc>
+          <w:tcPr>
+            <w:tcW w:w="1843" w:type="dxa"/>
+            <w:vAlign w:val="center"/>
+          </w:tcPr>
+          <w:p>
+            <w:pPr>
+              <w:jc w:val="center"/>
+            </w:pPr>
+          </w:p>
+        </w:tc>
+        <w:tc>
+          <w:tcPr>
+            <w:tcW w:w="5873" w:type="dxa"/>
+            <w:vAlign w:val="center"/>
+          </w:tcPr>
+          <w:p>
+            <w:pPr>
+              <w:jc w:val="center"/>
+            </w:pPr>
+          </w:p>
+        </w:tc>
+      </w:tr>
+      <w:tr>
+        <w:tc>
+          <w:tcPr>
+            <w:tcW w:w="1526" w:type="dxa"/>
+            <w:vAlign w:val="center"/>
+          </w:tcPr>
+          <w:p>
+            <w:pPr>
+              <w:jc w:val="center"/>
+            </w:pPr>
+          </w:p>
+        </w:tc>
+        <w:tc>
+          <w:tcPr>
+            <w:tcW w:w="1843" w:type="dxa"/>
+            <w:vAlign w:val="center"/>
+          </w:tcPr>
+          <w:p>
+            <w:pPr>
+              <w:jc w:val="center"/>
+            </w:pPr>
+          </w:p>
+        </w:tc>
+        <w:tc>
+          <w:tcPr>
+            <w:tcW w:w="5873" w:type="dxa"/>
+            <w:vAlign w:val="center"/>
+          </w:tcPr>
+          <w:p>
+            <w:pPr>
+              <w:jc w:val="center"/>
+            </w:pPr>
+          </w:p>
+        </w:tc>
+      </w:tr>
+      <w:tr>
+        <w:tc>
+          <w:tcPr>
+            <w:tcW w:w="1526" w:type="dxa"/>
+            <w:vAlign w:val="center"/>
+          </w:tcPr>
+          <w:p>
+            <w:pPr>
+              <w:jc w:val="center"/>
+            </w:pPr>
+          </w:p>
+        </w:tc>
+        <w:tc>
+          <w:tcPr>
+            <w:tcW w:w="1843" w:type="dxa"/>
+            <w:vAlign w:val="center"/>
+          </w:tcPr>
+          <w:p>
+            <w:pPr>
+              <w:jc w:val="center"/>
+            </w:pPr>
+          </w:p>
+        </w:tc>
+        <w:tc>
+          <w:tcPr>
+            <w:tcW w:w="5873" w:type="dxa"/>
+            <w:vAlign w:val="center"/>
+          </w:tcPr>
+          <w:p>
+            <w:pPr>
+              <w:jc w:val="center"/>
+            </w:pPr>
+          </w:p>
+        </w:tc>
+      </w:tr>
+      <w:tr>
+        <w:tc>
+          <w:tcPr>
+            <w:tcW w:w="1526" w:type="dxa"/>
+            <w:vAlign w:val="center"/>
+          </w:tcPr>
+          <w:p>
+            <w:pPr>
+              <w:jc w:val="center"/>
+            </w:pPr>
+          </w:p>
+        </w:tc>
+        <w:tc>
+          <w:tcPr>
+            <w:tcW w:w="1843" w:type="dxa"/>
+            <w:vAlign w:val="center"/>
+          </w:tcPr>
+          <w:p>
+            <w:pPr>
+              <w:jc w:val="center"/>
+            </w:pPr>
+          </w:p>
+        </w:tc>
+        <w:tc>
+          <w:tcPr>
+            <w:tcW w:w="5873" w:type="dxa"/>
+            <w:vAlign w:val="center"/>
+          </w:tcPr>
+          <w:p>
+            <w:pPr>
+              <w:jc w:val="center"/>
+            </w:pPr>
+          </w:p>
+        </w:tc>
+      </w:tr>
+      <w:tr>
+        <w:tc>
+          <w:tcPr>
+            <w:tcW w:w="1526" w:type="dxa"/>
+            <w:vAlign w:val="center"/>
+          </w:tcPr>
+          <w:p>
+            <w:pPr>
+              <w:jc w:val="center"/>
+            </w:pPr>
+          </w:p>
+        </w:tc>
+        <w:tc>
+          <w:tcPr>
+            <w:tcW w:w="1843" w:type="dxa"/>
+            <w:vAlign w:val="center"/>
+          </w:tcPr>
+          <w:p>
+            <w:pPr>
+              <w:jc w:val="center"/>
+            </w:pPr>
+          </w:p>
+        </w:tc>
+        <w:tc>
+          <w:tcPr>
+            <w:tcW w:w="5873" w:type="dxa"/>
+            <w:vAlign w:val="center"/>
+          </w:tcPr>
+          <w:p>
+            <w:pPr>
+              <w:jc w:val="center"/>
+            </w:pPr>
+          </w:p>
+        </w:tc>
+      </w:tr>
+      <w:tr>
+        <w:tc>
+          <w:tcPr>
+            <w:tcW w:w="1526" w:type="dxa"/>
+            <w:vAlign w:val="center"/>
+          </w:tcPr>
+          <w:p>
+            <w:pPr>
+              <w:jc w:val="center"/>
+            </w:pPr>
+          </w:p>
+        </w:tc>
+        <w:tc>
+          <w:tcPr>
+            <w:tcW w:w="1843" w:type="dxa"/>
+            <w:vAlign w:val="center"/>
+          </w:tcPr>
+          <w:p>
+            <w:pPr>
+              <w:jc w:val="center"/>
+            </w:pPr>
+          </w:p>
+        </w:tc>
+        <w:tc>
+          <w:tcPr>
+            <w:tcW w:w="5873" w:type="dxa"/>
+            <w:vAlign w:val="center"/>
+          </w:tcPr>
+          <w:p>
+            <w:pPr>
+              <w:jc w:val="center"/>
+            </w:pPr>
+          </w:p>
+        </w:tc>
+      </w:tr>
+      <w:tr>
+        <w:tc>
+          <w:tcPr>
+            <w:tcW w:w="1526" w:type="dxa"/>
+            <w:vAlign w:val="center"/>
+          </w:tcPr>
+          <w:p>
+            <w:pPr>
+              <w:jc w:val="center"/>
+            </w:pPr>
+          </w:p>
+        </w:tc>
+        <w:tc>
+          <w:tcPr>
+            <w:tcW w:w="1843" w:type="dxa"/>
+            <w:vAlign w:val="center"/>
+          </w:tcPr>
+          <w:p>
+            <w:pPr>
+              <w:jc w:val="center"/>
+            </w:pPr>
+          </w:p>
+        </w:tc>
+        <w:tc>
+          <w:tcPr>
+            <w:tcW w:w="5873" w:type="dxa"/>
+            <w:vAlign w:val="center"/>
+          </w:tcPr>
+          <w:p>
+            <w:pPr>
+              <w:jc w:val="center"/>
+            </w:pPr>
+          </w:p>
+        </w:tc>
+      </w:tr>
+      <w:tr>
+        <w:tc>
+          <w:tcPr>
+            <w:tcW w:w="1526" w:type="dxa"/>
+            <w:vAlign w:val="center"/>
+          </w:tcPr>
+          <w:p>
+            <w:pPr>
+              <w:jc w:val="center"/>
+            </w:pPr>
+          </w:p>
+        </w:tc>
+        <w:tc>
+          <w:tcPr>
+            <w:tcW w:w="1843" w:type="dxa"/>
+            <w:vAlign w:val="center"/>
+          </w:tcPr>
+          <w:p>
+            <w:pPr>
+              <w:jc w:val="center"/>
+            </w:pPr>
+          </w:p>
+        </w:tc>
+        <w:tc>
+          <w:tcPr>
+            <w:tcW w:w="5873" w:type="dxa"/>
+            <w:vAlign w:val="center"/>
+          </w:tcPr>
+          <w:p>
+            <w:pPr>
+              <w:jc w:val="center"/>
+            </w:pPr>
+          </w:p>
+        </w:tc>
+      </w:tr>
+      <w:tr>
+        <w:tc>
+          <w:tcPr>
+            <w:tcW w:w="1526" w:type="dxa"/>
+            <w:vAlign w:val="center"/>
+          </w:tcPr>
+          <w:p>
+            <w:pPr>
+              <w:jc w:val="center"/>
+            </w:pPr>
+          </w:p>
+        </w:tc>
+        <w:tc>
+          <w:tcPr>
+            <w:tcW w:w="1843" w:type="dxa"/>
+            <w:vAlign w:val="center"/>
+          </w:tcPr>
+          <w:p>
+            <w:pPr>
+              <w:jc w:val="center"/>
+            </w:pPr>
+          </w:p>
+        </w:tc>
+        <w:tc>
+          <w:tcPr>
+            <w:tcW w:w="5873" w:type="dxa"/>
+            <w:vAlign w:val="center"/>
+          </w:tcPr>
+          <w:p>
+            <w:pPr>
+              <w:jc w:val="center"/>
+            </w:pPr>
+          </w:p>
+        </w:tc>
+      </w:tr>
+      <w:tr>
+        <w:tc>
+          <w:tcPr>
+            <w:tcW w:w="1526" w:type="dxa"/>
+            <w:vAlign w:val="center"/>
+          </w:tcPr>
+          <w:p>
+            <w:pPr>
+              <w:jc w:val="center"/>
+            </w:pPr>
+          </w:p>
+        </w:tc>
+        <w:tc>
+          <w:tcPr>
+            <w:tcW w:w="1843" w:type="dxa"/>
+            <w:vAlign w:val="center"/>
+          </w:tcPr>
+          <w:p>
+            <w:pPr>
+              <w:jc w:val="center"/>
+            </w:pPr>
+          </w:p>
+        </w:tc>
+        <w:tc>
+          <w:tcPr>
+            <w:tcW w:w="5873" w:type="dxa"/>
+            <w:vAlign w:val="center"/>
+          </w:tcPr>
+          <w:p>
+            <w:pPr>
+              <w:jc w:val="center"/>
+            </w:pPr>
+          </w:p>
+        </w:tc>
+      </w:tr>
+      <w:tr>
+        <w:tc>
+          <w:tcPr>
+            <w:tcW w:w="1526" w:type="dxa"/>
+            <w:vAlign w:val="center"/>
+          </w:tcPr>
+          <w:p>
+            <w:pPr>
+              <w:jc w:val="center"/>
+            </w:pPr>
+          </w:p>
+        </w:tc>
+        <w:tc>
+          <w:tcPr>
+            <w:tcW w:w="1843" w:type="dxa"/>
+            <w:vAlign w:val="center"/>
+          </w:tcPr>
+          <w:p>
+            <w:pPr>
+              <w:jc w:val="center"/>
+            </w:pPr>
+          </w:p>
+        </w:tc>
+        <w:tc>
+          <w:tcPr>
+            <w:tcW w:w="5873" w:type="dxa"/>
+            <w:vAlign w:val="center"/>
+          </w:tcPr>
+          <w:p>
+            <w:pPr>
+              <w:jc w:val="center"/>
+            </w:pPr>
           </w:p>
         </w:tc>
       </w:tr>
@@ -240,7 +1244,7 @@
 </file>
 
 <file path=word/styles.xml><?xml version="1.0" encoding="utf-8"?>
-<w:styles xmlns:mc="http://schemas.openxmlformats.org/markup-compatibility/2006" xmlns:r="http://schemas.openxmlformats.org/officeDocument/2006/relationships" xmlns:w="http://schemas.openxmlformats.org/wordprocessingml/2006/main" xmlns:w14="http://schemas.microsoft.com/office/word/2010/wordml" mc:Ignorable="w14">
+<w:styles xmlns:r="http://schemas.openxmlformats.org/officeDocument/2006/relationships" xmlns:w="http://schemas.openxmlformats.org/wordprocessingml/2006/main">
   <w:docDefaults>
     <w:rPrDefault>
       <w:rPr>
@@ -398,6 +1402,7 @@
   <w:style w:type="paragraph" w:default="1" w:styleId="Normal">
     <w:name w:val="Normal"/>
     <w:qFormat/>
+    <w:rsid w:val="00FA048F"/>
   </w:style>
   <w:style w:type="character" w:default="1" w:styleId="DefaultParagraphFont">
     <w:name w:val="Default Paragraph Font"/>
@@ -410,6 +1415,7 @@
     <w:uiPriority w:val="99"/>
     <w:semiHidden/>
     <w:unhideWhenUsed/>
+    <w:qFormat/>
     <w:tblPr>
       <w:tblInd w:w="0" w:type="dxa"/>
       <w:tblCellMar>

</xml_diff>